<commit_message>
Traduccion del pseudo del viajero, me faltan hacerle un par de cosas mas, hoy lo termino.
</commit_message>
<xml_diff>
--- a/doc/Pseudocodigo Viajero v1.docx
+++ b/doc/Pseudocodigo Viajero v1.docx
@@ -9,10 +9,12 @@
     </w:p>
     <w:p>
       <w:proofErr w:type="spellStart"/>
-      <w:r>
-        <w:t>CreateRandomCoordinates</w:t>
-      </w:r>
-      <w:proofErr w:type="spellEnd"/>
+      <w:proofErr w:type="gramStart"/>
+      <w:r>
+        <w:t>crearCoordenadasRandom</w:t>
+      </w:r>
+      <w:proofErr w:type="spellEnd"/>
+      <w:proofErr w:type="gramEnd"/>
     </w:p>
     <w:p>
       <w:r>
@@ -30,7 +32,10 @@
       </w:r>
       <w:proofErr w:type="spellStart"/>
       <w:r>
-        <w:t>Ramdom</w:t>
+        <w:t>Ran</w:t>
+      </w:r>
+      <w:r>
+        <w:t>dom</w:t>
       </w:r>
       <w:proofErr w:type="spellEnd"/>
     </w:p>
@@ -43,11 +48,9 @@
       <w:r>
         <w:t xml:space="preserve">Secuencia </w:t>
       </w:r>
-      <w:proofErr w:type="spellStart"/>
-      <w:r>
-        <w:t>coordinates</w:t>
-      </w:r>
-      <w:proofErr w:type="spellEnd"/>
+      <w:r>
+        <w:t>coordenadas</w:t>
+      </w:r>
       <w:r>
         <w:t xml:space="preserve"> de coordenadas</w:t>
       </w:r>
@@ -62,7 +65,7 @@
     <w:p>
       <w:proofErr w:type="gramStart"/>
       <w:r>
-        <w:t>coordinates</w:t>
+        <w:t>coordenadas</w:t>
       </w:r>
       <w:proofErr w:type="gramEnd"/>
       <w:r>
@@ -70,27 +73,20 @@
       </w:r>
     </w:p>
     <w:p>
-      <w:proofErr w:type="spellStart"/>
       <w:proofErr w:type="gramStart"/>
       <w:r>
         <w:t>para</w:t>
       </w:r>
-      <w:proofErr w:type="spellEnd"/>
-      <w:proofErr w:type="gramEnd"/>
-      <w:r>
-        <w:t xml:space="preserve"> i=0 hasta </w:t>
-      </w:r>
-      <w:proofErr w:type="spellStart"/>
-      <w:r>
-        <w:t>que</w:t>
-      </w:r>
-      <w:proofErr w:type="spellEnd"/>
-      <w:r>
-        <w:t xml:space="preserve"> i&lt;</w:t>
-      </w:r>
-      <w:proofErr w:type="spellStart"/>
-      <w:r>
-        <w:t>coordinates.lenght</w:t>
+      <w:proofErr w:type="gramEnd"/>
+      <w:r>
+        <w:t xml:space="preserve"> i=0 hasta que i&lt;</w:t>
+      </w:r>
+      <w:proofErr w:type="spellStart"/>
+      <w:r>
+        <w:t>coordenadas</w:t>
+      </w:r>
+      <w:r>
+        <w:t>.lenght</w:t>
       </w:r>
       <w:proofErr w:type="spellEnd"/>
       <w:r>
@@ -100,7 +96,10 @@
     <w:p>
       <w:proofErr w:type="gramStart"/>
       <w:r>
-        <w:t>coordinates[</w:t>
+        <w:t>coordenadas</w:t>
+      </w:r>
+      <w:r>
+        <w:t>[</w:t>
       </w:r>
       <w:proofErr w:type="gramEnd"/>
       <w:r>
@@ -120,13 +119,24 @@
       </w:r>
       <w:proofErr w:type="spellEnd"/>
       <w:r>
-        <w:t>()%MAP_SIZE);</w:t>
-      </w:r>
-    </w:p>
-    <w:p>
-      <w:proofErr w:type="gramStart"/>
-      <w:r>
-        <w:t>coordinates[</w:t>
+        <w:t>()%</w:t>
+      </w:r>
+      <w:proofErr w:type="spellStart"/>
+      <w:r>
+        <w:t>MAP_SIZE</w:t>
+      </w:r>
+      <w:proofErr w:type="spellEnd"/>
+      <w:r>
+        <w:t>);</w:t>
+      </w:r>
+    </w:p>
+    <w:p>
+      <w:proofErr w:type="gramStart"/>
+      <w:r>
+        <w:t>coordenadas</w:t>
+      </w:r>
+      <w:r>
+        <w:t>[</w:t>
       </w:r>
       <w:proofErr w:type="gramEnd"/>
       <w:r>
@@ -146,7 +156,15 @@
       </w:r>
       <w:proofErr w:type="spellEnd"/>
       <w:r>
-        <w:t>()%MAP_SIZE);</w:t>
+        <w:t>()%</w:t>
+      </w:r>
+      <w:proofErr w:type="spellStart"/>
+      <w:r>
+        <w:t>MAP_SIZE</w:t>
+      </w:r>
+      <w:proofErr w:type="spellEnd"/>
+      <w:r>
+        <w:t>);</w:t>
       </w:r>
     </w:p>
     <w:p>
@@ -161,7 +179,10 @@
     </w:p>
     <w:p>
       <w:r>
-        <w:t>Res&lt;-coordinates</w:t>
+        <w:t>Res&lt;-</w:t>
+      </w:r>
+      <w:r>
+        <w:t>coordenadas</w:t>
       </w:r>
     </w:p>
     <w:p/>
@@ -185,7 +206,7 @@
       <w:proofErr w:type="spellStart"/>
       <w:proofErr w:type="gramStart"/>
       <w:r>
-        <w:t>initCostsByCoordinates</w:t>
+        <w:t>costosPorCoordenadas</w:t>
       </w:r>
       <w:proofErr w:type="spellEnd"/>
       <w:proofErr w:type="gramEnd"/>
@@ -230,7 +251,10 @@
       <w:proofErr w:type="spellStart"/>
       <w:proofErr w:type="gramStart"/>
       <w:r>
-        <w:t>coordinates.lenght</w:t>
+        <w:t>coordenadas</w:t>
+      </w:r>
+      <w:r>
+        <w:t>.lenght</w:t>
       </w:r>
       <w:proofErr w:type="spellEnd"/>
       <w:r>
@@ -246,7 +270,10 @@
       <w:proofErr w:type="spellStart"/>
       <w:proofErr w:type="gramStart"/>
       <w:r>
-        <w:t>coordinates.lenght</w:t>
+        <w:t>coordenadas</w:t>
+      </w:r>
+      <w:r>
+        <w:t>.lenght</w:t>
       </w:r>
       <w:proofErr w:type="spellEnd"/>
       <w:r>
@@ -260,7 +287,12 @@
       </w:r>
       <w:r>
         <w:tab/>
-        <w:t>Costs[i</w:t>
+      </w:r>
+      <w:r>
+        <w:t>Costo</w:t>
+      </w:r>
+      <w:r>
+        <w:t>[i</w:t>
       </w:r>
       <w:proofErr w:type="gramStart"/>
       <w:r>
@@ -272,7 +304,7 @@
       </w:r>
       <w:proofErr w:type="spellStart"/>
       <w:r>
-        <w:t>calculateTravelCostsBetweenCities</w:t>
+        <w:t>calcularCostodeViajeentreCiudades</w:t>
       </w:r>
       <w:proofErr w:type="spellEnd"/>
       <w:r>
@@ -337,7 +369,7 @@
       <w:proofErr w:type="spellStart"/>
       <w:proofErr w:type="gramStart"/>
       <w:r>
-        <w:t>calculateTravelCostsBetweenCities</w:t>
+        <w:t>calcularCostodeViajeentreCiudades</w:t>
       </w:r>
       <w:proofErr w:type="spellEnd"/>
       <w:proofErr w:type="gramEnd"/>
@@ -392,7 +424,10 @@
         <w:t xml:space="preserve"> dx &lt;- </w:t>
       </w:r>
       <w:r>
-        <w:t>coordinates[i</w:t>
+        <w:t>coordenadas</w:t>
+      </w:r>
+      <w:r>
+        <w:t>[i</w:t>
       </w:r>
       <w:proofErr w:type="gramStart"/>
       <w:r>
@@ -400,7 +435,13 @@
       </w:r>
       <w:proofErr w:type="gramEnd"/>
       <w:r>
-        <w:t>0]-coordinates[j][0];</w:t>
+        <w:t>0]-</w:t>
+      </w:r>
+      <w:r>
+        <w:t>coordenadas</w:t>
+      </w:r>
+      <w:r>
+        <w:t>[j][0];</w:t>
       </w:r>
     </w:p>
     <w:p>
@@ -421,7 +462,10 @@
         <w:t xml:space="preserve">&lt;- </w:t>
       </w:r>
       <w:r>
-        <w:t>coordinates[i</w:t>
+        <w:t>coordenadas</w:t>
+      </w:r>
+      <w:r>
+        <w:t>[i</w:t>
       </w:r>
       <w:proofErr w:type="gramStart"/>
       <w:r>
@@ -429,7 +473,13 @@
       </w:r>
       <w:proofErr w:type="gramEnd"/>
       <w:r>
-        <w:t>1]-coordinates[j][1];</w:t>
+        <w:t>1]-</w:t>
+      </w:r>
+      <w:r>
+        <w:t>coordenadas</w:t>
+      </w:r>
+      <w:r>
+        <w:t>[j][1];</w:t>
       </w:r>
     </w:p>
     <w:p>
@@ -476,7 +526,7 @@
       <w:proofErr w:type="spellStart"/>
       <w:proofErr w:type="gramStart"/>
       <w:r>
-        <w:t>calculateCosts</w:t>
+        <w:t>calcularCosto</w:t>
       </w:r>
       <w:proofErr w:type="spellEnd"/>
       <w:proofErr w:type="gramEnd"/>
@@ -490,11 +540,9 @@
       <w:r>
         <w:t xml:space="preserve">Secuencia </w:t>
       </w:r>
-      <w:proofErr w:type="spellStart"/>
-      <w:r>
-        <w:t>route</w:t>
-      </w:r>
-      <w:proofErr w:type="spellEnd"/>
+      <w:r>
+        <w:t>ruta</w:t>
+      </w:r>
       <w:r>
         <w:t xml:space="preserve"> </w:t>
       </w:r>
@@ -505,7 +553,10 @@
       </w:r>
       <w:proofErr w:type="spellStart"/>
       <w:r>
-        <w:t>Ramdom</w:t>
+        <w:t>Ran</w:t>
+      </w:r>
+      <w:r>
+        <w:t>dom</w:t>
       </w:r>
       <w:proofErr w:type="spellEnd"/>
     </w:p>
@@ -531,18 +582,16 @@
       <w:proofErr w:type="spellStart"/>
       <w:proofErr w:type="gramStart"/>
       <w:r>
-        <w:t>calculateCosts</w:t>
+        <w:t>calcularCosto</w:t>
       </w:r>
       <w:proofErr w:type="spellEnd"/>
       <w:r>
         <w:t>(</w:t>
       </w:r>
-      <w:proofErr w:type="spellStart"/>
-      <w:proofErr w:type="gramEnd"/>
-      <w:r>
-        <w:t>route</w:t>
-      </w:r>
-      <w:proofErr w:type="spellEnd"/>
+      <w:proofErr w:type="gramEnd"/>
+      <w:r>
+        <w:t>ruta</w:t>
+      </w:r>
       <w:r>
         <w:t>, false);</w:t>
       </w:r>
@@ -553,8 +602,6 @@
     <w:p/>
     <w:p/>
     <w:p/>
-    <w:p/>
-    <w:p/>
     <w:p>
       <w:r>
         <w:t>Algoritmo</w:t>
@@ -564,7 +611,7 @@
       <w:proofErr w:type="spellStart"/>
       <w:proofErr w:type="gramStart"/>
       <w:r>
-        <w:t>calculateCosts</w:t>
+        <w:t>calcularCosto</w:t>
       </w:r>
       <w:proofErr w:type="spellEnd"/>
       <w:proofErr w:type="gramEnd"/>
@@ -578,11 +625,9 @@
       <w:r>
         <w:t xml:space="preserve">Secuencia </w:t>
       </w:r>
-      <w:proofErr w:type="spellStart"/>
-      <w:r>
-        <w:t>route</w:t>
-      </w:r>
-      <w:proofErr w:type="spellEnd"/>
+      <w:r>
+        <w:t>ruta</w:t>
+      </w:r>
     </w:p>
     <w:p>
       <w:r>
@@ -613,7 +658,7 @@
       </w:r>
       <w:proofErr w:type="spellStart"/>
       <w:r>
-        <w:t>travelCost</w:t>
+        <w:t>costodeViaje</w:t>
       </w:r>
       <w:proofErr w:type="spellEnd"/>
       <w:r>
@@ -631,7 +676,10 @@
       <w:proofErr w:type="spellStart"/>
       <w:proofErr w:type="gramStart"/>
       <w:r>
-        <w:t>travelCosts</w:t>
+        <w:t>costodeViaje</w:t>
+      </w:r>
+      <w:r>
+        <w:t>s</w:t>
       </w:r>
       <w:proofErr w:type="spellEnd"/>
       <w:proofErr w:type="gramEnd"/>
@@ -640,19 +688,20 @@
       </w:r>
     </w:p>
     <w:p>
-      <w:proofErr w:type="spellStart"/>
       <w:proofErr w:type="gramStart"/>
       <w:r>
         <w:t>para</w:t>
       </w:r>
-      <w:proofErr w:type="spellEnd"/>
       <w:proofErr w:type="gramEnd"/>
       <w:r>
         <w:t xml:space="preserve"> i=1 hasta que i=&gt;</w:t>
       </w:r>
       <w:proofErr w:type="spellStart"/>
       <w:r>
-        <w:t>route.length</w:t>
+        <w:t>ruta</w:t>
+      </w:r>
+      <w:r>
+        <w:t>.length</w:t>
       </w:r>
       <w:proofErr w:type="spellEnd"/>
       <w:r>
@@ -663,7 +712,7 @@
       <w:proofErr w:type="spellStart"/>
       <w:proofErr w:type="gramStart"/>
       <w:r>
-        <w:t>travelCost</w:t>
+        <w:t>costodeViaje</w:t>
       </w:r>
       <w:proofErr w:type="spellEnd"/>
       <w:proofErr w:type="gramEnd"/>
@@ -672,14 +721,29 @@
       </w:r>
       <w:proofErr w:type="spellStart"/>
       <w:r>
-        <w:t>travelcost</w:t>
+        <w:t>costodeViaje</w:t>
       </w:r>
       <w:proofErr w:type="spellEnd"/>
       <w:r>
         <w:t xml:space="preserve">+ </w:t>
       </w:r>
       <w:r>
-        <w:t>costs[route[i-1]][route[i]];</w:t>
+        <w:t>costo</w:t>
+      </w:r>
+      <w:r>
+        <w:t>[</w:t>
+      </w:r>
+      <w:r>
+        <w:t>ruta</w:t>
+      </w:r>
+      <w:r>
+        <w:t>[i-1]][</w:t>
+      </w:r>
+      <w:r>
+        <w:t>ruta</w:t>
+      </w:r>
+      <w:r>
+        <w:t>[i]];</w:t>
       </w:r>
     </w:p>
     <w:p>
@@ -705,25 +769,61 @@
       <w:r>
         <w:t>==</w:t>
       </w:r>
-      <w:proofErr w:type="spellStart"/>
-      <w:proofErr w:type="gramStart"/>
-      <w:r>
-        <w:t>verdadero</w:t>
-      </w:r>
-      <w:proofErr w:type="spellEnd"/>
-      <w:r>
-        <w:t>{</w:t>
-      </w:r>
-      <w:proofErr w:type="gramEnd"/>
-    </w:p>
-    <w:p>
-      <w:proofErr w:type="spellStart"/>
+      <w:proofErr w:type="gramStart"/>
+      <w:r>
+        <w:t>verdadero{</w:t>
+      </w:r>
+      <w:proofErr w:type="gramEnd"/>
+    </w:p>
+    <w:p>
+      <w:proofErr w:type="spellStart"/>
+      <w:proofErr w:type="gramStart"/>
       <w:r>
         <w:t>System.out.println</w:t>
       </w:r>
       <w:proofErr w:type="spellEnd"/>
       <w:r>
-        <w:t>("costs from "+route[n-1]+" to "+route[0]+": "+costs[route[n-1]][route[0]]);</w:t>
+        <w:t>(</w:t>
+      </w:r>
+      <w:proofErr w:type="gramEnd"/>
+      <w:r>
+        <w:t>"</w:t>
+      </w:r>
+      <w:r>
+        <w:t>Costo desde</w:t>
+      </w:r>
+      <w:r>
+        <w:t xml:space="preserve"> "+</w:t>
+      </w:r>
+      <w:r>
+        <w:t>ruta</w:t>
+      </w:r>
+      <w:r>
+        <w:t>[n-1]+" to "+</w:t>
+      </w:r>
+      <w:r>
+        <w:t>ruta</w:t>
+      </w:r>
+      <w:r>
+        <w:t>[0]+": "+</w:t>
+      </w:r>
+      <w:r>
+        <w:t>costo</w:t>
+      </w:r>
+      <w:r>
+        <w:t>[</w:t>
+      </w:r>
+      <w:r>
+        <w:t>ruta</w:t>
+      </w:r>
+      <w:r>
+        <w:t>[n-1]][</w:t>
+      </w:r>
+      <w:r>
+        <w:t>ruta</w:t>
+      </w:r>
+      <w:r>
+        <w:t>[0]]);</w:t>
       </w:r>
     </w:p>
     <w:p>
@@ -740,7 +840,10 @@
       <w:proofErr w:type="spellStart"/>
       <w:proofErr w:type="gramStart"/>
       <w:r>
-        <w:t>travelCosts</w:t>
+        <w:t>costodeViaje</w:t>
+      </w:r>
+      <w:r>
+        <w:t>s</w:t>
       </w:r>
       <w:proofErr w:type="spellEnd"/>
       <w:proofErr w:type="gramEnd"/>
@@ -749,14 +852,29 @@
       </w:r>
       <w:proofErr w:type="spellStart"/>
       <w:r>
-        <w:t>travelCost</w:t>
-      </w:r>
-      <w:proofErr w:type="spellEnd"/>
-      <w:r>
-        <w:t>+</w:t>
-      </w:r>
-      <w:r>
-        <w:t xml:space="preserve"> costs[route[n-1]][route[0]];</w:t>
+        <w:t>costodeViaje</w:t>
+      </w:r>
+      <w:proofErr w:type="spellEnd"/>
+      <w:r>
+        <w:t xml:space="preserve">+ </w:t>
+      </w:r>
+      <w:r>
+        <w:t>costo</w:t>
+      </w:r>
+      <w:r>
+        <w:t>[</w:t>
+      </w:r>
+      <w:r>
+        <w:t>ruta</w:t>
+      </w:r>
+      <w:r>
+        <w:t>[n-1]][</w:t>
+      </w:r>
+      <w:r>
+        <w:t>ruta</w:t>
+      </w:r>
+      <w:r>
+        <w:t>[0]];</w:t>
       </w:r>
     </w:p>
     <w:p>
@@ -792,7 +910,51 @@
       </w:r>
       <w:proofErr w:type="gramEnd"/>
       <w:r>
-        <w:t>"costs from "+route[n-1]+" to "+route[0]+": "+costs[route[n-1]][route[0]]);</w:t>
+        <w:t>"</w:t>
+      </w:r>
+      <w:r>
+        <w:t>costo</w:t>
+      </w:r>
+      <w:r>
+        <w:t xml:space="preserve"> </w:t>
+      </w:r>
+      <w:proofErr w:type="spellStart"/>
+      <w:r>
+        <w:t>from</w:t>
+      </w:r>
+      <w:proofErr w:type="spellEnd"/>
+      <w:r>
+        <w:t xml:space="preserve"> "+</w:t>
+      </w:r>
+      <w:r>
+        <w:t>ruta</w:t>
+      </w:r>
+      <w:r>
+        <w:t>[n-1]+" to "+</w:t>
+      </w:r>
+      <w:r>
+        <w:t>ruta</w:t>
+      </w:r>
+      <w:r>
+        <w:t>[0]+": "+</w:t>
+      </w:r>
+      <w:r>
+        <w:t>costo</w:t>
+      </w:r>
+      <w:r>
+        <w:t>[</w:t>
+      </w:r>
+      <w:r>
+        <w:t>ruta</w:t>
+      </w:r>
+      <w:r>
+        <w:t>[n-1]][</w:t>
+      </w:r>
+      <w:r>
+        <w:t>ruta</w:t>
+      </w:r>
+      <w:r>
+        <w:t>[0]]);</w:t>
       </w:r>
     </w:p>
     <w:p>
@@ -806,7 +968,7 @@
       </w:r>
       <w:proofErr w:type="spellStart"/>
       <w:r>
-        <w:t>travelCost</w:t>
+        <w:t>costodeViaje</w:t>
       </w:r>
       <w:proofErr w:type="spellEnd"/>
     </w:p>
@@ -821,7 +983,10 @@
       <w:proofErr w:type="spellStart"/>
       <w:proofErr w:type="gramStart"/>
       <w:r>
-        <w:t>printRoute</w:t>
+        <w:t>print</w:t>
+      </w:r>
+      <w:r>
+        <w:t>Ruta</w:t>
       </w:r>
       <w:proofErr w:type="spellEnd"/>
       <w:proofErr w:type="gramEnd"/>
@@ -835,11 +1000,9 @@
       <w:r>
         <w:t xml:space="preserve">Secuencia </w:t>
       </w:r>
-      <w:proofErr w:type="spellStart"/>
-      <w:r>
-        <w:t>route</w:t>
-      </w:r>
-      <w:proofErr w:type="spellEnd"/>
+      <w:r>
+        <w:t>ruta</w:t>
+      </w:r>
     </w:p>
     <w:p>
       <w:r>
@@ -860,14 +1023,15 @@
       <w:r>
         <w:t>=</w:t>
       </w:r>
-      <w:bookmarkStart w:id="0" w:name="_GoBack"/>
-      <w:bookmarkEnd w:id="0"/>
       <w:r>
         <w:t>&gt;</w:t>
       </w:r>
       <w:proofErr w:type="spellStart"/>
       <w:r>
-        <w:t>route.lenght</w:t>
+        <w:t>ruta</w:t>
+      </w:r>
+      <w:r>
+        <w:t>.lenght</w:t>
       </w:r>
       <w:proofErr w:type="spellEnd"/>
       <w:r>
@@ -886,7 +1050,10 @@
       </w:r>
       <w:proofErr w:type="gramEnd"/>
       <w:r>
-        <w:t>route[i]+" ");</w:t>
+        <w:t>ruta</w:t>
+      </w:r>
+      <w:r>
+        <w:t>[i]+" ");</w:t>
       </w:r>
     </w:p>
     <w:p>
@@ -910,7 +1077,10 @@
       <w:proofErr w:type="spellStart"/>
       <w:proofErr w:type="gramStart"/>
       <w:r>
-        <w:t>printCosts</w:t>
+        <w:t>print</w:t>
+      </w:r>
+      <w:r>
+        <w:t>Costo</w:t>
       </w:r>
       <w:proofErr w:type="spellEnd"/>
       <w:proofErr w:type="gramEnd"/>
@@ -945,7 +1115,16 @@
       </w:r>
       <w:proofErr w:type="gramEnd"/>
       <w:r>
-        <w:t>"costs matrix for the traveling salesman problem:");</w:t>
+        <w:t>"</w:t>
+      </w:r>
+      <w:r>
+        <w:t>matriz de costo para el pr</w:t>
+      </w:r>
+      <w:r>
+        <w:t>oblema del viajante de comercio</w:t>
+      </w:r>
+      <w:r>
+        <w:t>:");</w:t>
       </w:r>
     </w:p>
     <w:p>
@@ -955,7 +1134,10 @@
       <w:proofErr w:type="spellStart"/>
       <w:proofErr w:type="gramStart"/>
       <w:r>
-        <w:t>costs.lenght</w:t>
+        <w:t>costo</w:t>
+      </w:r>
+      <w:r>
+        <w:t>.lenght</w:t>
       </w:r>
       <w:proofErr w:type="spellEnd"/>
       <w:r>
@@ -976,11 +1158,9 @@
       <w:r>
         <w:t xml:space="preserve"> que j=&gt;</w:t>
       </w:r>
-      <w:proofErr w:type="spellStart"/>
-      <w:r>
-        <w:t>costs</w:t>
-      </w:r>
-      <w:proofErr w:type="spellEnd"/>
+      <w:r>
+        <w:t>costo</w:t>
+      </w:r>
       <w:r>
         <w:t>[i].</w:t>
       </w:r>
@@ -1013,7 +1193,10 @@
       </w:r>
       <w:proofErr w:type="gramEnd"/>
       <w:r>
-        <w:t>costs[i][j]+" ");</w:t>
+        <w:t>costo</w:t>
+      </w:r>
+      <w:r>
+        <w:t>[i][j]+" ");</w:t>
       </w:r>
     </w:p>
     <w:p>
@@ -1022,12 +1205,7 @@
       </w:r>
       <w:r>
         <w:tab/>
-        <w:t>J++</w:t>
-      </w:r>
-    </w:p>
-    <w:p>
-      <w:r>
-        <w:t>}</w:t>
+        <w:t>J++}</w:t>
       </w:r>
     </w:p>
     <w:p>
@@ -1039,7 +1217,6 @@
       <w:proofErr w:type="spellStart"/>
       <w:proofErr w:type="gramStart"/>
       <w:r>
-        <w:lastRenderedPageBreak/>
         <w:t>System.out.print</w:t>
       </w:r>
       <w:proofErr w:type="spellEnd"/>

</xml_diff>